<commit_message>
TIL: 수정 README 0422
</commit_message>
<xml_diff>
--- a/04/0420_21_22/cert/정처기 실기 파이널.docx
+++ b/04/0420_21_22/cert/정처기 실기 파이널.docx
@@ -15690,6 +15690,190 @@
           <w:lang w:eastAsia="ko-KR"/>
         </w:rPr>
         <w:t>) -6 63</w:t>
+      </w:r>
+      <w:r>
+        <w:rPr>
+          <w:rFonts w:asciiTheme="minorEastAsia" w:hAnsiTheme="minorEastAsia" w:cs="Arial" w:hint="eastAsia"/>
+          <w:b/>
+          <w:bCs/>
+          <w:color w:val="000000" w:themeColor="text1"/>
+          <w:sz w:val="28"/>
+          <w:szCs w:val="32"/>
+          <w:shd w:val="clear" w:color="auto" w:fill="FFFFFF"/>
+          <w:lang w:eastAsia="ko-KR"/>
+        </w:rPr>
+        <w:t>점</w:t>
+      </w:r>
+    </w:p>
+    <w:p>
+      <w:pPr>
+        <w:rPr>
+          <w:rFonts w:asciiTheme="minorEastAsia" w:hAnsiTheme="minorEastAsia" w:cs="Arial"/>
+          <w:b/>
+          <w:bCs/>
+          <w:color w:val="000000" w:themeColor="text1"/>
+          <w:sz w:val="28"/>
+          <w:szCs w:val="32"/>
+          <w:shd w:val="clear" w:color="auto" w:fill="FFFFFF"/>
+          <w:lang w:eastAsia="ko-KR"/>
+        </w:rPr>
+      </w:pPr>
+      <w:r>
+        <w:rPr>
+          <w:rFonts w:asciiTheme="minorEastAsia" w:hAnsiTheme="minorEastAsia" w:cs="Arial" w:hint="eastAsia"/>
+          <w:b/>
+          <w:bCs/>
+          <w:color w:val="000000" w:themeColor="text1"/>
+          <w:sz w:val="28"/>
+          <w:szCs w:val="32"/>
+          <w:shd w:val="clear" w:color="auto" w:fill="FFFFFF"/>
+          <w:lang w:eastAsia="ko-KR"/>
+        </w:rPr>
+        <w:t>2</w:t>
+      </w:r>
+      <w:r>
+        <w:rPr>
+          <w:rFonts w:asciiTheme="minorEastAsia" w:hAnsiTheme="minorEastAsia" w:cs="Arial"/>
+          <w:b/>
+          <w:bCs/>
+          <w:color w:val="000000" w:themeColor="text1"/>
+          <w:sz w:val="28"/>
+          <w:szCs w:val="32"/>
+          <w:shd w:val="clear" w:color="auto" w:fill="FFFFFF"/>
+          <w:lang w:eastAsia="ko-KR"/>
+        </w:rPr>
+        <w:t>022 2</w:t>
+      </w:r>
+      <w:r>
+        <w:rPr>
+          <w:rFonts w:asciiTheme="minorEastAsia" w:hAnsiTheme="minorEastAsia" w:cs="Arial" w:hint="eastAsia"/>
+          <w:b/>
+          <w:bCs/>
+          <w:color w:val="000000" w:themeColor="text1"/>
+          <w:sz w:val="28"/>
+          <w:szCs w:val="32"/>
+          <w:shd w:val="clear" w:color="auto" w:fill="FFFFFF"/>
+          <w:lang w:eastAsia="ko-KR"/>
+        </w:rPr>
+        <w:t xml:space="preserve">회 </w:t>
+      </w:r>
+      <w:r>
+        <w:rPr>
+          <w:rFonts w:asciiTheme="minorEastAsia" w:hAnsiTheme="minorEastAsia" w:cs="Arial"/>
+          <w:b/>
+          <w:bCs/>
+          <w:color w:val="000000" w:themeColor="text1"/>
+          <w:sz w:val="28"/>
+          <w:szCs w:val="32"/>
+          <w:shd w:val="clear" w:color="auto" w:fill="FFFFFF"/>
+          <w:lang w:eastAsia="ko-KR"/>
+        </w:rPr>
+        <w:t>-7 58.5</w:t>
+      </w:r>
+      <w:r>
+        <w:rPr>
+          <w:rFonts w:asciiTheme="minorEastAsia" w:hAnsiTheme="minorEastAsia" w:cs="Arial" w:hint="eastAsia"/>
+          <w:b/>
+          <w:bCs/>
+          <w:color w:val="000000" w:themeColor="text1"/>
+          <w:sz w:val="28"/>
+          <w:szCs w:val="32"/>
+          <w:shd w:val="clear" w:color="auto" w:fill="FFFFFF"/>
+          <w:lang w:eastAsia="ko-KR"/>
+        </w:rPr>
+        <w:t>점</w:t>
+      </w:r>
+    </w:p>
+    <w:p>
+      <w:pPr>
+        <w:rPr>
+          <w:rFonts w:asciiTheme="minorEastAsia" w:hAnsiTheme="minorEastAsia" w:cs="Arial"/>
+          <w:b/>
+          <w:bCs/>
+          <w:color w:val="000000" w:themeColor="text1"/>
+          <w:sz w:val="28"/>
+          <w:szCs w:val="32"/>
+          <w:shd w:val="clear" w:color="auto" w:fill="FFFFFF"/>
+          <w:lang w:eastAsia="ko-KR"/>
+        </w:rPr>
+      </w:pPr>
+      <w:r>
+        <w:rPr>
+          <w:rFonts w:asciiTheme="minorEastAsia" w:hAnsiTheme="minorEastAsia" w:cs="Arial" w:hint="eastAsia"/>
+          <w:b/>
+          <w:bCs/>
+          <w:color w:val="000000" w:themeColor="text1"/>
+          <w:sz w:val="28"/>
+          <w:szCs w:val="32"/>
+          <w:shd w:val="clear" w:color="auto" w:fill="FFFFFF"/>
+          <w:lang w:eastAsia="ko-KR"/>
+        </w:rPr>
+        <w:t>2</w:t>
+      </w:r>
+      <w:r>
+        <w:rPr>
+          <w:rFonts w:asciiTheme="minorEastAsia" w:hAnsiTheme="minorEastAsia" w:cs="Arial"/>
+          <w:b/>
+          <w:bCs/>
+          <w:color w:val="000000" w:themeColor="text1"/>
+          <w:sz w:val="28"/>
+          <w:szCs w:val="32"/>
+          <w:shd w:val="clear" w:color="auto" w:fill="FFFFFF"/>
+          <w:lang w:eastAsia="ko-KR"/>
+        </w:rPr>
+        <w:t>022 3</w:t>
+      </w:r>
+      <w:r>
+        <w:rPr>
+          <w:rFonts w:asciiTheme="minorEastAsia" w:hAnsiTheme="minorEastAsia" w:cs="Arial" w:hint="eastAsia"/>
+          <w:b/>
+          <w:bCs/>
+          <w:color w:val="000000" w:themeColor="text1"/>
+          <w:sz w:val="28"/>
+          <w:szCs w:val="32"/>
+          <w:shd w:val="clear" w:color="auto" w:fill="FFFFFF"/>
+          <w:lang w:eastAsia="ko-KR"/>
+        </w:rPr>
+        <w:t xml:space="preserve">회 </w:t>
+      </w:r>
+      <w:r>
+        <w:rPr>
+          <w:rFonts w:asciiTheme="minorEastAsia" w:hAnsiTheme="minorEastAsia" w:cs="Arial"/>
+          <w:b/>
+          <w:bCs/>
+          <w:color w:val="000000" w:themeColor="text1"/>
+          <w:sz w:val="28"/>
+          <w:szCs w:val="32"/>
+          <w:shd w:val="clear" w:color="auto" w:fill="FFFFFF"/>
+          <w:lang w:eastAsia="ko-KR"/>
+        </w:rPr>
+        <w:t xml:space="preserve">-5.5 </w:t>
+      </w:r>
+      <w:r>
+        <w:rPr>
+          <w:rFonts w:asciiTheme="minorEastAsia" w:hAnsiTheme="minorEastAsia" w:cs="Arial" w:hint="eastAsia"/>
+          <w:b/>
+          <w:bCs/>
+          <w:color w:val="000000" w:themeColor="text1"/>
+          <w:sz w:val="28"/>
+          <w:szCs w:val="32"/>
+          <w:shd w:val="clear" w:color="auto" w:fill="FFFFFF"/>
+          <w:lang w:eastAsia="ko-KR"/>
+        </w:rPr>
+        <w:t>7</w:t>
+      </w:r>
+      <w:r>
+        <w:rPr>
+          <w:rFonts w:asciiTheme="minorEastAsia" w:hAnsiTheme="minorEastAsia" w:cs="Arial"/>
+          <w:b/>
+          <w:bCs/>
+          <w:color w:val="000000" w:themeColor="text1"/>
+          <w:sz w:val="28"/>
+          <w:szCs w:val="32"/>
+          <w:shd w:val="clear" w:color="auto" w:fill="FFFFFF"/>
+          <w:lang w:eastAsia="ko-KR"/>
+        </w:rPr>
+        <w:t>2.5</w:t>
       </w:r>
       <w:r>
         <w:rPr>

</xml_diff>